<commit_message>
nmv 26 05 2023
</commit_message>
<xml_diff>
--- a/TS Jatai Ghanam Project/TS 2.1/TS 2.1 Ghanam Malayalam Corrections.docx
+++ b/TS Jatai Ghanam Project/TS 2.1/TS 2.1 Ghanam Malayalam Corrections.docx
@@ -12915,6 +12915,7 @@
                 <w:color w:val="000000"/>
                 <w:szCs w:val="40"/>
               </w:rPr>
+              <w:lastRenderedPageBreak/>
               <w:t>47</w:t>
             </w:r>
             <w:r>
@@ -22151,7 +22152,29 @@
                 <w:sz w:val="32"/>
                 <w:szCs w:val="40"/>
               </w:rPr>
-              <w:t>¥Zõx d dxby</w:t>
+              <w:t xml:space="preserve">¥Zõx </w:t>
+            </w:r>
+          </w:p>
+          <w:p>
+            <w:pPr>
+              <w:widowControl w:val="0"/>
+              <w:autoSpaceDE w:val="0"/>
+              <w:autoSpaceDN w:val="0"/>
+              <w:adjustRightInd w:val="0"/>
+              <w:spacing w:before="0" w:line="240" w:lineRule="auto"/>
+              <w:rPr>
+                <w:rFonts w:ascii="BRH Malayalam Extra" w:hAnsi="BRH Malayalam Extra" w:cs="BRH Malayalam Extra"/>
+                <w:sz w:val="32"/>
+                <w:szCs w:val="40"/>
+              </w:rPr>
+            </w:pPr>
+            <w:r>
+              <w:rPr>
+                <w:rFonts w:ascii="BRH Malayalam Extra" w:hAnsi="BRH Malayalam Extra" w:cs="BRH Malayalam Extra"/>
+                <w:sz w:val="32"/>
+                <w:szCs w:val="40"/>
+              </w:rPr>
+              <w:t>d dxby</w:t>
             </w:r>
             <w:r>
               <w:rPr>
@@ -28646,7 +28669,7 @@
       </w:tr>
       <w:tr>
         <w:trPr>
-          <w:trHeight w:val="4474"/>
+          <w:trHeight w:val="3354"/>
         </w:trPr>
         <w:tc>
           <w:tcPr>
@@ -29182,9 +29205,8 @@
               <w:adjustRightInd w:val="0"/>
               <w:spacing w:before="0" w:line="240" w:lineRule="auto"/>
               <w:rPr>
-                <w:rFonts w:ascii="BRH Malayalam Extra" w:hAnsi="BRH Malayalam Extra" w:cs="BRH Malayalam Extra"/>
-                <w:color w:val="000000"/>
-                <w:sz w:val="32"/>
+                <w:rFonts w:cs="BRH Malayalam Extra"/>
+                <w:color w:val="000000"/>
                 <w:szCs w:val="40"/>
               </w:rPr>
             </w:pPr>
@@ -29397,284 +29419,6 @@
                 <w:szCs w:val="40"/>
               </w:rPr>
               <w:t xml:space="preserve"> sðkzöÉ˜I | </w:t>
-            </w:r>
-          </w:p>
-          <w:p>
-            <w:pPr>
-              <w:widowControl w:val="0"/>
-              <w:autoSpaceDE w:val="0"/>
-              <w:autoSpaceDN w:val="0"/>
-              <w:adjustRightInd w:val="0"/>
-              <w:spacing w:before="0" w:line="240" w:lineRule="auto"/>
-              <w:rPr>
-                <w:rFonts w:ascii="BRH Malayalam Extra" w:hAnsi="BRH Malayalam Extra" w:cs="BRH Malayalam Extra"/>
-                <w:color w:val="000000"/>
-                <w:sz w:val="32"/>
-                <w:szCs w:val="40"/>
-              </w:rPr>
-            </w:pPr>
-            <w:r>
-              <w:rPr>
-                <w:rFonts w:cs="BRH Malayalam Extra"/>
-                <w:color w:val="000000"/>
-                <w:szCs w:val="40"/>
-              </w:rPr>
-              <w:t>48</w:t>
-            </w:r>
-            <w:r>
-              <w:rPr>
-                <w:rFonts w:ascii="BRH Malayalam Extra" w:hAnsi="BRH Malayalam Extra" w:cs="BRH Malayalam Extra"/>
-                <w:color w:val="000000"/>
-                <w:sz w:val="32"/>
-                <w:szCs w:val="40"/>
-              </w:rPr>
-              <w:t>)</w:t>
-            </w:r>
-            <w:r>
-              <w:rPr>
-                <w:rFonts w:ascii="BRH Malayalam Extra" w:hAnsi="BRH Malayalam Extra" w:cs="BRH Malayalam Extra"/>
-                <w:color w:val="000000"/>
-                <w:sz w:val="32"/>
-                <w:szCs w:val="40"/>
-              </w:rPr>
-              <w:tab/>
-            </w:r>
-            <w:r>
-              <w:rPr>
-                <w:rFonts w:cs="BRH Malayalam Extra"/>
-                <w:color w:val="000000"/>
-                <w:szCs w:val="40"/>
-              </w:rPr>
-              <w:t>2</w:t>
-            </w:r>
-            <w:r>
-              <w:rPr>
-                <w:rFonts w:ascii="BRH Malayalam Extra" w:hAnsi="BRH Malayalam Extra" w:cs="BRH Malayalam Extra"/>
-                <w:color w:val="000000"/>
-                <w:sz w:val="32"/>
-                <w:szCs w:val="40"/>
-              </w:rPr>
-              <w:t>.</w:t>
-            </w:r>
-            <w:r>
-              <w:rPr>
-                <w:rFonts w:cs="BRH Malayalam Extra"/>
-                <w:color w:val="000000"/>
-                <w:szCs w:val="40"/>
-              </w:rPr>
-              <w:t>1</w:t>
-            </w:r>
-            <w:r>
-              <w:rPr>
-                <w:rFonts w:ascii="BRH Malayalam Extra" w:hAnsi="BRH Malayalam Extra" w:cs="BRH Malayalam Extra"/>
-                <w:color w:val="000000"/>
-                <w:sz w:val="32"/>
-                <w:szCs w:val="40"/>
-              </w:rPr>
-              <w:t>.</w:t>
-            </w:r>
-            <w:r>
-              <w:rPr>
-                <w:rFonts w:cs="BRH Malayalam Extra"/>
-                <w:color w:val="000000"/>
-                <w:szCs w:val="40"/>
-              </w:rPr>
-              <w:t>11</w:t>
-            </w:r>
-            <w:r>
-              <w:rPr>
-                <w:rFonts w:ascii="BRH Malayalam Extra" w:hAnsi="BRH Malayalam Extra" w:cs="BRH Malayalam Extra"/>
-                <w:color w:val="000000"/>
-                <w:sz w:val="32"/>
-                <w:szCs w:val="40"/>
-              </w:rPr>
-              <w:t>.</w:t>
-            </w:r>
-            <w:r>
-              <w:rPr>
-                <w:rFonts w:cs="BRH Malayalam Extra"/>
-                <w:color w:val="000000"/>
-                <w:szCs w:val="40"/>
-              </w:rPr>
-              <w:t>3</w:t>
-            </w:r>
-            <w:r>
-              <w:rPr>
-                <w:rFonts w:ascii="BRH Malayalam Extra" w:hAnsi="BRH Malayalam Extra" w:cs="BRH Malayalam Extra"/>
-                <w:color w:val="000000"/>
-                <w:sz w:val="32"/>
-                <w:szCs w:val="40"/>
-              </w:rPr>
-              <w:t>(</w:t>
-            </w:r>
-            <w:r>
-              <w:rPr>
-                <w:rFonts w:cs="BRH Malayalam Extra"/>
-                <w:color w:val="000000"/>
-                <w:szCs w:val="40"/>
-              </w:rPr>
-              <w:t>39</w:t>
-            </w:r>
-            <w:r>
-              <w:rPr>
-                <w:rFonts w:ascii="BRH Malayalam Extra" w:hAnsi="BRH Malayalam Extra" w:cs="BRH Malayalam Extra"/>
-                <w:color w:val="000000"/>
-                <w:sz w:val="32"/>
-                <w:szCs w:val="40"/>
-              </w:rPr>
-              <w:t>)</w:t>
-            </w:r>
-            <w:proofErr w:type="gramStart"/>
-            <w:r>
-              <w:rPr>
-                <w:rFonts w:ascii="BRH Malayalam Extra" w:hAnsi="BRH Malayalam Extra" w:cs="BRH Malayalam Extra"/>
-                <w:color w:val="000000"/>
-                <w:sz w:val="32"/>
-                <w:szCs w:val="40"/>
-              </w:rPr>
-              <w:t>-  s</w:t>
-            </w:r>
-            <w:proofErr w:type="gramEnd"/>
-            <w:r>
-              <w:rPr>
-                <w:rFonts w:ascii="BRH Malayalam Extra" w:hAnsi="BRH Malayalam Extra" w:cs="BRH Malayalam Extra"/>
-                <w:color w:val="000000"/>
-                <w:sz w:val="28"/>
-                <w:szCs w:val="40"/>
-              </w:rPr>
-              <w:t>–</w:t>
-            </w:r>
-            <w:r>
-              <w:rPr>
-                <w:rFonts w:ascii="BRH Malayalam Extra" w:hAnsi="BRH Malayalam Extra" w:cs="BRH Malayalam Extra"/>
-                <w:color w:val="000000"/>
-                <w:sz w:val="32"/>
-                <w:szCs w:val="40"/>
-              </w:rPr>
-              <w:t>Ø</w:t>
-            </w:r>
-            <w:r>
-              <w:rPr>
-                <w:rFonts w:ascii="BRH Malayalam Extra" w:hAnsi="BRH Malayalam Extra" w:cs="BRH Malayalam Extra"/>
-                <w:color w:val="000000"/>
-                <w:sz w:val="28"/>
-                <w:szCs w:val="40"/>
-              </w:rPr>
-              <w:t>–</w:t>
-            </w:r>
-            <w:r>
-              <w:rPr>
-                <w:rFonts w:ascii="BRH Malayalam Extra" w:hAnsi="BRH Malayalam Extra" w:cs="BRH Malayalam Extra"/>
-                <w:color w:val="000000"/>
-                <w:sz w:val="32"/>
-                <w:szCs w:val="40"/>
-              </w:rPr>
-              <w:t xml:space="preserve">dj—Çy | </w:t>
-            </w:r>
-          </w:p>
-          <w:p>
-            <w:pPr>
-              <w:widowControl w:val="0"/>
-              <w:autoSpaceDE w:val="0"/>
-              <w:autoSpaceDN w:val="0"/>
-              <w:adjustRightInd w:val="0"/>
-              <w:spacing w:before="0" w:line="240" w:lineRule="auto"/>
-              <w:rPr>
-                <w:rFonts w:cs="BRH Malayalam Extra"/>
-                <w:color w:val="000000"/>
-                <w:szCs w:val="40"/>
-              </w:rPr>
-            </w:pPr>
-            <w:r>
-              <w:rPr>
-                <w:rFonts w:ascii="BRH Malayalam Extra" w:hAnsi="BRH Malayalam Extra" w:cs="BRH Malayalam Extra"/>
-                <w:color w:val="000000"/>
-                <w:sz w:val="32"/>
-                <w:szCs w:val="40"/>
-              </w:rPr>
-              <w:t>s</w:t>
-            </w:r>
-            <w:r>
-              <w:rPr>
-                <w:rFonts w:ascii="BRH Malayalam Extra" w:hAnsi="BRH Malayalam Extra" w:cs="BRH Malayalam Extra"/>
-                <w:color w:val="000000"/>
-                <w:sz w:val="28"/>
-                <w:szCs w:val="40"/>
-              </w:rPr>
-              <w:t>–</w:t>
-            </w:r>
-            <w:r>
-              <w:rPr>
-                <w:rFonts w:ascii="BRH Malayalam Extra" w:hAnsi="BRH Malayalam Extra" w:cs="BRH Malayalam Extra"/>
-                <w:color w:val="000000"/>
-                <w:sz w:val="32"/>
-                <w:szCs w:val="40"/>
-              </w:rPr>
-              <w:t>Ø</w:t>
-            </w:r>
-            <w:r>
-              <w:rPr>
-                <w:rFonts w:ascii="BRH Malayalam Extra" w:hAnsi="BRH Malayalam Extra" w:cs="BRH Malayalam Extra"/>
-                <w:color w:val="000000"/>
-                <w:sz w:val="28"/>
-                <w:szCs w:val="40"/>
-              </w:rPr>
-              <w:t>–</w:t>
-            </w:r>
-            <w:r>
-              <w:rPr>
-                <w:rFonts w:ascii="BRH Malayalam Extra" w:hAnsi="BRH Malayalam Extra" w:cs="BRH Malayalam Extra"/>
-                <w:color w:val="000000"/>
-                <w:sz w:val="32"/>
-                <w:szCs w:val="40"/>
-              </w:rPr>
-              <w:t>dj</w:t>
-            </w:r>
-            <w:r>
-              <w:rPr>
-                <w:rFonts w:ascii="BRH Malayalam Extra" w:hAnsi="BRH Malayalam Extra" w:cs="BRH Malayalam Extra"/>
-                <w:color w:val="000000"/>
-                <w:sz w:val="28"/>
-                <w:szCs w:val="40"/>
-              </w:rPr>
-              <w:t>–</w:t>
-            </w:r>
-            <w:r>
-              <w:rPr>
-                <w:rFonts w:ascii="BRH Malayalam Extra" w:hAnsi="BRH Malayalam Extra" w:cs="BRH Malayalam Extra"/>
-                <w:color w:val="000000"/>
-                <w:sz w:val="32"/>
-                <w:szCs w:val="40"/>
-                <w:highlight w:val="yellow"/>
-              </w:rPr>
-              <w:t>Çy</w:t>
-            </w:r>
-            <w:r>
-              <w:rPr>
-                <w:rFonts w:ascii="BRH Malayalam Extra" w:hAnsi="BRH Malayalam Extra" w:cs="BRH Malayalam Extra"/>
-                <w:color w:val="000000"/>
-                <w:sz w:val="32"/>
-                <w:szCs w:val="40"/>
-              </w:rPr>
-              <w:t>Zy— sI - R</w:t>
-            </w:r>
-            <w:r>
-              <w:rPr>
-                <w:rFonts w:ascii="BRH Malayalam Extra" w:hAnsi="BRH Malayalam Extra" w:cs="BRH Malayalam Extra"/>
-                <w:color w:val="000000"/>
-                <w:sz w:val="28"/>
-                <w:szCs w:val="40"/>
-              </w:rPr>
-              <w:t>–</w:t>
-            </w:r>
-            <w:r>
-              <w:rPr>
-                <w:rFonts w:ascii="BRH Malayalam Extra" w:hAnsi="BRH Malayalam Extra" w:cs="BRH Malayalam Extra"/>
-                <w:color w:val="000000"/>
-                <w:sz w:val="32"/>
-                <w:szCs w:val="40"/>
-              </w:rPr>
-              <w:t xml:space="preserve">dj—Çy | </w:t>
             </w:r>
           </w:p>
         </w:tc>
@@ -30254,9 +29998,8 @@
               <w:adjustRightInd w:val="0"/>
               <w:spacing w:before="0" w:line="240" w:lineRule="auto"/>
               <w:rPr>
-                <w:rFonts w:ascii="BRH Malayalam Extra" w:hAnsi="BRH Malayalam Extra" w:cs="BRH Malayalam Extra"/>
-                <w:color w:val="000000"/>
-                <w:sz w:val="32"/>
+                <w:rFonts w:cs="BRH Malayalam Extra"/>
+                <w:color w:val="000000"/>
                 <w:szCs w:val="40"/>
               </w:rPr>
             </w:pPr>
@@ -30496,284 +30239,6 @@
                 <w:szCs w:val="40"/>
               </w:rPr>
               <w:t xml:space="preserve"> sðkzöÉ˜I | </w:t>
-            </w:r>
-          </w:p>
-          <w:p>
-            <w:pPr>
-              <w:widowControl w:val="0"/>
-              <w:autoSpaceDE w:val="0"/>
-              <w:autoSpaceDN w:val="0"/>
-              <w:adjustRightInd w:val="0"/>
-              <w:spacing w:before="0" w:line="240" w:lineRule="auto"/>
-              <w:rPr>
-                <w:rFonts w:ascii="BRH Malayalam Extra" w:hAnsi="BRH Malayalam Extra" w:cs="BRH Malayalam Extra"/>
-                <w:color w:val="000000"/>
-                <w:sz w:val="32"/>
-                <w:szCs w:val="40"/>
-              </w:rPr>
-            </w:pPr>
-            <w:r>
-              <w:rPr>
-                <w:rFonts w:cs="BRH Malayalam Extra"/>
-                <w:color w:val="000000"/>
-                <w:szCs w:val="40"/>
-              </w:rPr>
-              <w:t>48</w:t>
-            </w:r>
-            <w:r>
-              <w:rPr>
-                <w:rFonts w:ascii="BRH Malayalam Extra" w:hAnsi="BRH Malayalam Extra" w:cs="BRH Malayalam Extra"/>
-                <w:color w:val="000000"/>
-                <w:sz w:val="32"/>
-                <w:szCs w:val="40"/>
-              </w:rPr>
-              <w:t>)</w:t>
-            </w:r>
-            <w:r>
-              <w:rPr>
-                <w:rFonts w:ascii="BRH Malayalam Extra" w:hAnsi="BRH Malayalam Extra" w:cs="BRH Malayalam Extra"/>
-                <w:color w:val="000000"/>
-                <w:sz w:val="32"/>
-                <w:szCs w:val="40"/>
-              </w:rPr>
-              <w:tab/>
-            </w:r>
-            <w:r>
-              <w:rPr>
-                <w:rFonts w:cs="BRH Malayalam Extra"/>
-                <w:color w:val="000000"/>
-                <w:szCs w:val="40"/>
-              </w:rPr>
-              <w:t>2</w:t>
-            </w:r>
-            <w:r>
-              <w:rPr>
-                <w:rFonts w:ascii="BRH Malayalam Extra" w:hAnsi="BRH Malayalam Extra" w:cs="BRH Malayalam Extra"/>
-                <w:color w:val="000000"/>
-                <w:sz w:val="32"/>
-                <w:szCs w:val="40"/>
-              </w:rPr>
-              <w:t>.</w:t>
-            </w:r>
-            <w:r>
-              <w:rPr>
-                <w:rFonts w:cs="BRH Malayalam Extra"/>
-                <w:color w:val="000000"/>
-                <w:szCs w:val="40"/>
-              </w:rPr>
-              <w:t>1</w:t>
-            </w:r>
-            <w:r>
-              <w:rPr>
-                <w:rFonts w:ascii="BRH Malayalam Extra" w:hAnsi="BRH Malayalam Extra" w:cs="BRH Malayalam Extra"/>
-                <w:color w:val="000000"/>
-                <w:sz w:val="32"/>
-                <w:szCs w:val="40"/>
-              </w:rPr>
-              <w:t>.</w:t>
-            </w:r>
-            <w:r>
-              <w:rPr>
-                <w:rFonts w:cs="BRH Malayalam Extra"/>
-                <w:color w:val="000000"/>
-                <w:szCs w:val="40"/>
-              </w:rPr>
-              <w:t>11</w:t>
-            </w:r>
-            <w:r>
-              <w:rPr>
-                <w:rFonts w:ascii="BRH Malayalam Extra" w:hAnsi="BRH Malayalam Extra" w:cs="BRH Malayalam Extra"/>
-                <w:color w:val="000000"/>
-                <w:sz w:val="32"/>
-                <w:szCs w:val="40"/>
-              </w:rPr>
-              <w:t>.</w:t>
-            </w:r>
-            <w:r>
-              <w:rPr>
-                <w:rFonts w:cs="BRH Malayalam Extra"/>
-                <w:color w:val="000000"/>
-                <w:szCs w:val="40"/>
-              </w:rPr>
-              <w:t>3</w:t>
-            </w:r>
-            <w:r>
-              <w:rPr>
-                <w:rFonts w:ascii="BRH Malayalam Extra" w:hAnsi="BRH Malayalam Extra" w:cs="BRH Malayalam Extra"/>
-                <w:color w:val="000000"/>
-                <w:sz w:val="32"/>
-                <w:szCs w:val="40"/>
-              </w:rPr>
-              <w:t>(</w:t>
-            </w:r>
-            <w:r>
-              <w:rPr>
-                <w:rFonts w:cs="BRH Malayalam Extra"/>
-                <w:color w:val="000000"/>
-                <w:szCs w:val="40"/>
-              </w:rPr>
-              <w:t>39</w:t>
-            </w:r>
-            <w:r>
-              <w:rPr>
-                <w:rFonts w:ascii="BRH Malayalam Extra" w:hAnsi="BRH Malayalam Extra" w:cs="BRH Malayalam Extra"/>
-                <w:color w:val="000000"/>
-                <w:sz w:val="32"/>
-                <w:szCs w:val="40"/>
-              </w:rPr>
-              <w:t>)</w:t>
-            </w:r>
-            <w:proofErr w:type="gramStart"/>
-            <w:r>
-              <w:rPr>
-                <w:rFonts w:ascii="BRH Malayalam Extra" w:hAnsi="BRH Malayalam Extra" w:cs="BRH Malayalam Extra"/>
-                <w:color w:val="000000"/>
-                <w:sz w:val="32"/>
-                <w:szCs w:val="40"/>
-              </w:rPr>
-              <w:t>-  s</w:t>
-            </w:r>
-            <w:proofErr w:type="gramEnd"/>
-            <w:r>
-              <w:rPr>
-                <w:rFonts w:ascii="BRH Malayalam Extra" w:hAnsi="BRH Malayalam Extra" w:cs="BRH Malayalam Extra"/>
-                <w:color w:val="000000"/>
-                <w:sz w:val="28"/>
-                <w:szCs w:val="40"/>
-              </w:rPr>
-              <w:t>–</w:t>
-            </w:r>
-            <w:r>
-              <w:rPr>
-                <w:rFonts w:ascii="BRH Malayalam Extra" w:hAnsi="BRH Malayalam Extra" w:cs="BRH Malayalam Extra"/>
-                <w:color w:val="000000"/>
-                <w:sz w:val="32"/>
-                <w:szCs w:val="40"/>
-              </w:rPr>
-              <w:t>Ø</w:t>
-            </w:r>
-            <w:r>
-              <w:rPr>
-                <w:rFonts w:ascii="BRH Malayalam Extra" w:hAnsi="BRH Malayalam Extra" w:cs="BRH Malayalam Extra"/>
-                <w:color w:val="000000"/>
-                <w:sz w:val="28"/>
-                <w:szCs w:val="40"/>
-              </w:rPr>
-              <w:t>–</w:t>
-            </w:r>
-            <w:r>
-              <w:rPr>
-                <w:rFonts w:ascii="BRH Malayalam Extra" w:hAnsi="BRH Malayalam Extra" w:cs="BRH Malayalam Extra"/>
-                <w:color w:val="000000"/>
-                <w:sz w:val="32"/>
-                <w:szCs w:val="40"/>
-              </w:rPr>
-              <w:t xml:space="preserve">dj—Çy | </w:t>
-            </w:r>
-          </w:p>
-          <w:p>
-            <w:pPr>
-              <w:widowControl w:val="0"/>
-              <w:autoSpaceDE w:val="0"/>
-              <w:autoSpaceDN w:val="0"/>
-              <w:adjustRightInd w:val="0"/>
-              <w:spacing w:before="0" w:line="240" w:lineRule="auto"/>
-              <w:rPr>
-                <w:rFonts w:cs="BRH Malayalam Extra"/>
-                <w:color w:val="000000"/>
-                <w:szCs w:val="40"/>
-              </w:rPr>
-            </w:pPr>
-            <w:r>
-              <w:rPr>
-                <w:rFonts w:ascii="BRH Malayalam Extra" w:hAnsi="BRH Malayalam Extra" w:cs="BRH Malayalam Extra"/>
-                <w:color w:val="000000"/>
-                <w:sz w:val="32"/>
-                <w:szCs w:val="40"/>
-              </w:rPr>
-              <w:t>s</w:t>
-            </w:r>
-            <w:r>
-              <w:rPr>
-                <w:rFonts w:ascii="BRH Malayalam Extra" w:hAnsi="BRH Malayalam Extra" w:cs="BRH Malayalam Extra"/>
-                <w:color w:val="000000"/>
-                <w:sz w:val="28"/>
-                <w:szCs w:val="40"/>
-              </w:rPr>
-              <w:t>–</w:t>
-            </w:r>
-            <w:r>
-              <w:rPr>
-                <w:rFonts w:ascii="BRH Malayalam Extra" w:hAnsi="BRH Malayalam Extra" w:cs="BRH Malayalam Extra"/>
-                <w:color w:val="000000"/>
-                <w:sz w:val="32"/>
-                <w:szCs w:val="40"/>
-              </w:rPr>
-              <w:t>Ø</w:t>
-            </w:r>
-            <w:r>
-              <w:rPr>
-                <w:rFonts w:ascii="BRH Malayalam Extra" w:hAnsi="BRH Malayalam Extra" w:cs="BRH Malayalam Extra"/>
-                <w:color w:val="000000"/>
-                <w:sz w:val="28"/>
-                <w:szCs w:val="40"/>
-              </w:rPr>
-              <w:t>–</w:t>
-            </w:r>
-            <w:r>
-              <w:rPr>
-                <w:rFonts w:ascii="BRH Malayalam Extra" w:hAnsi="BRH Malayalam Extra" w:cs="BRH Malayalam Extra"/>
-                <w:color w:val="000000"/>
-                <w:sz w:val="32"/>
-                <w:szCs w:val="40"/>
-              </w:rPr>
-              <w:t>dj</w:t>
-            </w:r>
-            <w:r>
-              <w:rPr>
-                <w:rFonts w:ascii="BRH Malayalam Extra" w:hAnsi="BRH Malayalam Extra" w:cs="BRH Malayalam Extra"/>
-                <w:color w:val="000000"/>
-                <w:sz w:val="28"/>
-                <w:szCs w:val="40"/>
-              </w:rPr>
-              <w:t>–</w:t>
-            </w:r>
-            <w:r>
-              <w:rPr>
-                <w:rFonts w:ascii="BRH Malayalam Extra" w:hAnsi="BRH Malayalam Extra" w:cs="BRH Malayalam Extra"/>
-                <w:color w:val="000000"/>
-                <w:sz w:val="32"/>
-                <w:szCs w:val="40"/>
-                <w:highlight w:val="green"/>
-              </w:rPr>
-              <w:t>Çz</w:t>
-            </w:r>
-            <w:r>
-              <w:rPr>
-                <w:rFonts w:ascii="BRH Malayalam Extra" w:hAnsi="BRH Malayalam Extra" w:cs="BRH Malayalam Extra"/>
-                <w:color w:val="000000"/>
-                <w:sz w:val="32"/>
-                <w:szCs w:val="40"/>
-              </w:rPr>
-              <w:t>Zy— sI - R</w:t>
-            </w:r>
-            <w:r>
-              <w:rPr>
-                <w:rFonts w:ascii="BRH Malayalam Extra" w:hAnsi="BRH Malayalam Extra" w:cs="BRH Malayalam Extra"/>
-                <w:color w:val="000000"/>
-                <w:sz w:val="28"/>
-                <w:szCs w:val="40"/>
-              </w:rPr>
-              <w:t>–</w:t>
-            </w:r>
-            <w:r>
-              <w:rPr>
-                <w:rFonts w:ascii="BRH Malayalam Extra" w:hAnsi="BRH Malayalam Extra" w:cs="BRH Malayalam Extra"/>
-                <w:color w:val="000000"/>
-                <w:sz w:val="32"/>
-                <w:szCs w:val="40"/>
-              </w:rPr>
-              <w:t xml:space="preserve">dj—Çy | </w:t>
             </w:r>
           </w:p>
         </w:tc>
@@ -32158,6 +31623,589 @@
                 <w:color w:val="000000"/>
                 <w:szCs w:val="40"/>
               </w:rPr>
+              <w:t>48</w:t>
+            </w:r>
+            <w:r>
+              <w:rPr>
+                <w:rFonts w:ascii="BRH Malayalam Extra" w:hAnsi="BRH Malayalam Extra" w:cs="BRH Malayalam Extra"/>
+                <w:color w:val="000000"/>
+                <w:sz w:val="32"/>
+                <w:szCs w:val="40"/>
+              </w:rPr>
+              <w:t>)</w:t>
+            </w:r>
+            <w:r>
+              <w:rPr>
+                <w:rFonts w:ascii="BRH Malayalam Extra" w:hAnsi="BRH Malayalam Extra" w:cs="BRH Malayalam Extra"/>
+                <w:color w:val="000000"/>
+                <w:sz w:val="32"/>
+                <w:szCs w:val="40"/>
+              </w:rPr>
+              <w:tab/>
+            </w:r>
+            <w:r>
+              <w:rPr>
+                <w:rFonts w:cs="BRH Malayalam Extra"/>
+                <w:color w:val="000000"/>
+                <w:szCs w:val="40"/>
+              </w:rPr>
+              <w:t>2</w:t>
+            </w:r>
+            <w:r>
+              <w:rPr>
+                <w:rFonts w:ascii="BRH Malayalam Extra" w:hAnsi="BRH Malayalam Extra" w:cs="BRH Malayalam Extra"/>
+                <w:color w:val="000000"/>
+                <w:sz w:val="32"/>
+                <w:szCs w:val="40"/>
+              </w:rPr>
+              <w:t>.</w:t>
+            </w:r>
+            <w:r>
+              <w:rPr>
+                <w:rFonts w:cs="BRH Malayalam Extra"/>
+                <w:color w:val="000000"/>
+                <w:szCs w:val="40"/>
+              </w:rPr>
+              <w:t>1</w:t>
+            </w:r>
+            <w:r>
+              <w:rPr>
+                <w:rFonts w:ascii="BRH Malayalam Extra" w:hAnsi="BRH Malayalam Extra" w:cs="BRH Malayalam Extra"/>
+                <w:color w:val="000000"/>
+                <w:sz w:val="32"/>
+                <w:szCs w:val="40"/>
+              </w:rPr>
+              <w:t>.</w:t>
+            </w:r>
+            <w:r>
+              <w:rPr>
+                <w:rFonts w:cs="BRH Malayalam Extra"/>
+                <w:color w:val="000000"/>
+                <w:szCs w:val="40"/>
+              </w:rPr>
+              <w:t>11</w:t>
+            </w:r>
+            <w:r>
+              <w:rPr>
+                <w:rFonts w:ascii="BRH Malayalam Extra" w:hAnsi="BRH Malayalam Extra" w:cs="BRH Malayalam Extra"/>
+                <w:color w:val="000000"/>
+                <w:sz w:val="32"/>
+                <w:szCs w:val="40"/>
+              </w:rPr>
+              <w:t>.</w:t>
+            </w:r>
+            <w:r>
+              <w:rPr>
+                <w:rFonts w:cs="BRH Malayalam Extra"/>
+                <w:color w:val="000000"/>
+                <w:szCs w:val="40"/>
+              </w:rPr>
+              <w:t>3</w:t>
+            </w:r>
+            <w:r>
+              <w:rPr>
+                <w:rFonts w:ascii="BRH Malayalam Extra" w:hAnsi="BRH Malayalam Extra" w:cs="BRH Malayalam Extra"/>
+                <w:color w:val="000000"/>
+                <w:sz w:val="32"/>
+                <w:szCs w:val="40"/>
+              </w:rPr>
+              <w:t>(</w:t>
+            </w:r>
+            <w:r>
+              <w:rPr>
+                <w:rFonts w:cs="BRH Malayalam Extra"/>
+                <w:color w:val="000000"/>
+                <w:szCs w:val="40"/>
+              </w:rPr>
+              <w:t>39</w:t>
+            </w:r>
+            <w:r>
+              <w:rPr>
+                <w:rFonts w:ascii="BRH Malayalam Extra" w:hAnsi="BRH Malayalam Extra" w:cs="BRH Malayalam Extra"/>
+                <w:color w:val="000000"/>
+                <w:sz w:val="32"/>
+                <w:szCs w:val="40"/>
+              </w:rPr>
+              <w:t>)</w:t>
+            </w:r>
+            <w:proofErr w:type="gramStart"/>
+            <w:r>
+              <w:rPr>
+                <w:rFonts w:ascii="BRH Malayalam Extra" w:hAnsi="BRH Malayalam Extra" w:cs="BRH Malayalam Extra"/>
+                <w:color w:val="000000"/>
+                <w:sz w:val="32"/>
+                <w:szCs w:val="40"/>
+              </w:rPr>
+              <w:t>-  s</w:t>
+            </w:r>
+            <w:proofErr w:type="gramEnd"/>
+            <w:r>
+              <w:rPr>
+                <w:rFonts w:ascii="BRH Malayalam Extra" w:hAnsi="BRH Malayalam Extra" w:cs="BRH Malayalam Extra"/>
+                <w:color w:val="000000"/>
+                <w:sz w:val="28"/>
+                <w:szCs w:val="40"/>
+              </w:rPr>
+              <w:t>–</w:t>
+            </w:r>
+            <w:r>
+              <w:rPr>
+                <w:rFonts w:ascii="BRH Malayalam Extra" w:hAnsi="BRH Malayalam Extra" w:cs="BRH Malayalam Extra"/>
+                <w:color w:val="000000"/>
+                <w:sz w:val="32"/>
+                <w:szCs w:val="40"/>
+              </w:rPr>
+              <w:t>Ø</w:t>
+            </w:r>
+            <w:r>
+              <w:rPr>
+                <w:rFonts w:ascii="BRH Malayalam Extra" w:hAnsi="BRH Malayalam Extra" w:cs="BRH Malayalam Extra"/>
+                <w:color w:val="000000"/>
+                <w:sz w:val="28"/>
+                <w:szCs w:val="40"/>
+              </w:rPr>
+              <w:t>–</w:t>
+            </w:r>
+            <w:r>
+              <w:rPr>
+                <w:rFonts w:ascii="BRH Malayalam Extra" w:hAnsi="BRH Malayalam Extra" w:cs="BRH Malayalam Extra"/>
+                <w:color w:val="000000"/>
+                <w:sz w:val="32"/>
+                <w:szCs w:val="40"/>
+              </w:rPr>
+              <w:t xml:space="preserve">dj—Çy | </w:t>
+            </w:r>
+          </w:p>
+          <w:p>
+            <w:pPr>
+              <w:widowControl w:val="0"/>
+              <w:autoSpaceDE w:val="0"/>
+              <w:autoSpaceDN w:val="0"/>
+              <w:adjustRightInd w:val="0"/>
+              <w:spacing w:before="0" w:line="240" w:lineRule="auto"/>
+              <w:rPr>
+                <w:rFonts w:cs="BRH Malayalam Extra"/>
+                <w:color w:val="000000"/>
+                <w:szCs w:val="40"/>
+              </w:rPr>
+            </w:pPr>
+            <w:r>
+              <w:rPr>
+                <w:rFonts w:ascii="BRH Malayalam Extra" w:hAnsi="BRH Malayalam Extra" w:cs="BRH Malayalam Extra"/>
+                <w:color w:val="000000"/>
+                <w:sz w:val="32"/>
+                <w:szCs w:val="40"/>
+              </w:rPr>
+              <w:t>s</w:t>
+            </w:r>
+            <w:r>
+              <w:rPr>
+                <w:rFonts w:ascii="BRH Malayalam Extra" w:hAnsi="BRH Malayalam Extra" w:cs="BRH Malayalam Extra"/>
+                <w:color w:val="000000"/>
+                <w:sz w:val="28"/>
+                <w:szCs w:val="40"/>
+              </w:rPr>
+              <w:t>–</w:t>
+            </w:r>
+            <w:r>
+              <w:rPr>
+                <w:rFonts w:ascii="BRH Malayalam Extra" w:hAnsi="BRH Malayalam Extra" w:cs="BRH Malayalam Extra"/>
+                <w:color w:val="000000"/>
+                <w:sz w:val="32"/>
+                <w:szCs w:val="40"/>
+              </w:rPr>
+              <w:t>Ø</w:t>
+            </w:r>
+            <w:r>
+              <w:rPr>
+                <w:rFonts w:ascii="BRH Malayalam Extra" w:hAnsi="BRH Malayalam Extra" w:cs="BRH Malayalam Extra"/>
+                <w:color w:val="000000"/>
+                <w:sz w:val="28"/>
+                <w:szCs w:val="40"/>
+              </w:rPr>
+              <w:t>–</w:t>
+            </w:r>
+            <w:r>
+              <w:rPr>
+                <w:rFonts w:ascii="BRH Malayalam Extra" w:hAnsi="BRH Malayalam Extra" w:cs="BRH Malayalam Extra"/>
+                <w:color w:val="000000"/>
+                <w:sz w:val="32"/>
+                <w:szCs w:val="40"/>
+              </w:rPr>
+              <w:t>dj</w:t>
+            </w:r>
+            <w:r>
+              <w:rPr>
+                <w:rFonts w:ascii="BRH Malayalam Extra" w:hAnsi="BRH Malayalam Extra" w:cs="BRH Malayalam Extra"/>
+                <w:color w:val="000000"/>
+                <w:sz w:val="28"/>
+                <w:szCs w:val="40"/>
+              </w:rPr>
+              <w:t>–</w:t>
+            </w:r>
+            <w:r>
+              <w:rPr>
+                <w:rFonts w:ascii="BRH Malayalam Extra" w:hAnsi="BRH Malayalam Extra" w:cs="BRH Malayalam Extra"/>
+                <w:color w:val="000000"/>
+                <w:sz w:val="32"/>
+                <w:szCs w:val="40"/>
+                <w:highlight w:val="yellow"/>
+              </w:rPr>
+              <w:t>Çy</w:t>
+            </w:r>
+            <w:r>
+              <w:rPr>
+                <w:rFonts w:ascii="BRH Malayalam Extra" w:hAnsi="BRH Malayalam Extra" w:cs="BRH Malayalam Extra"/>
+                <w:color w:val="000000"/>
+                <w:sz w:val="32"/>
+                <w:szCs w:val="40"/>
+              </w:rPr>
+              <w:t>Zy— sI - R</w:t>
+            </w:r>
+            <w:r>
+              <w:rPr>
+                <w:rFonts w:ascii="BRH Malayalam Extra" w:hAnsi="BRH Malayalam Extra" w:cs="BRH Malayalam Extra"/>
+                <w:color w:val="000000"/>
+                <w:sz w:val="28"/>
+                <w:szCs w:val="40"/>
+              </w:rPr>
+              <w:t>–</w:t>
+            </w:r>
+            <w:r>
+              <w:rPr>
+                <w:rFonts w:ascii="BRH Malayalam Extra" w:hAnsi="BRH Malayalam Extra" w:cs="BRH Malayalam Extra"/>
+                <w:color w:val="000000"/>
+                <w:sz w:val="32"/>
+                <w:szCs w:val="40"/>
+              </w:rPr>
+              <w:t>dj—Çy |</w:t>
+            </w:r>
+          </w:p>
+        </w:tc>
+        <w:tc>
+          <w:tcPr>
+            <w:tcW w:w="7229" w:type="dxa"/>
+            <w:tcBorders>
+              <w:top w:val="single" w:sz="4" w:space="0" w:color="000000"/>
+              <w:left w:val="single" w:sz="4" w:space="0" w:color="000000"/>
+              <w:bottom w:val="single" w:sz="4" w:space="0" w:color="000000"/>
+              <w:right w:val="single" w:sz="4" w:space="0" w:color="000000"/>
+            </w:tcBorders>
+          </w:tcPr>
+          <w:p>
+            <w:pPr>
+              <w:widowControl w:val="0"/>
+              <w:autoSpaceDE w:val="0"/>
+              <w:autoSpaceDN w:val="0"/>
+              <w:adjustRightInd w:val="0"/>
+              <w:spacing w:before="0" w:line="240" w:lineRule="auto"/>
+              <w:rPr>
+                <w:rFonts w:ascii="BRH Malayalam Extra" w:hAnsi="BRH Malayalam Extra" w:cs="BRH Malayalam Extra"/>
+                <w:color w:val="000000"/>
+                <w:sz w:val="32"/>
+                <w:szCs w:val="40"/>
+              </w:rPr>
+            </w:pPr>
+            <w:r>
+              <w:rPr>
+                <w:rFonts w:cs="BRH Malayalam Extra"/>
+                <w:color w:val="000000"/>
+                <w:szCs w:val="40"/>
+              </w:rPr>
+              <w:t>48</w:t>
+            </w:r>
+            <w:r>
+              <w:rPr>
+                <w:rFonts w:ascii="BRH Malayalam Extra" w:hAnsi="BRH Malayalam Extra" w:cs="BRH Malayalam Extra"/>
+                <w:color w:val="000000"/>
+                <w:sz w:val="32"/>
+                <w:szCs w:val="40"/>
+              </w:rPr>
+              <w:t>)</w:t>
+            </w:r>
+            <w:r>
+              <w:rPr>
+                <w:rFonts w:ascii="BRH Malayalam Extra" w:hAnsi="BRH Malayalam Extra" w:cs="BRH Malayalam Extra"/>
+                <w:color w:val="000000"/>
+                <w:sz w:val="32"/>
+                <w:szCs w:val="40"/>
+              </w:rPr>
+              <w:tab/>
+            </w:r>
+            <w:r>
+              <w:rPr>
+                <w:rFonts w:cs="BRH Malayalam Extra"/>
+                <w:color w:val="000000"/>
+                <w:szCs w:val="40"/>
+              </w:rPr>
+              <w:t>2</w:t>
+            </w:r>
+            <w:r>
+              <w:rPr>
+                <w:rFonts w:ascii="BRH Malayalam Extra" w:hAnsi="BRH Malayalam Extra" w:cs="BRH Malayalam Extra"/>
+                <w:color w:val="000000"/>
+                <w:sz w:val="32"/>
+                <w:szCs w:val="40"/>
+              </w:rPr>
+              <w:t>.</w:t>
+            </w:r>
+            <w:r>
+              <w:rPr>
+                <w:rFonts w:cs="BRH Malayalam Extra"/>
+                <w:color w:val="000000"/>
+                <w:szCs w:val="40"/>
+              </w:rPr>
+              <w:t>1</w:t>
+            </w:r>
+            <w:r>
+              <w:rPr>
+                <w:rFonts w:ascii="BRH Malayalam Extra" w:hAnsi="BRH Malayalam Extra" w:cs="BRH Malayalam Extra"/>
+                <w:color w:val="000000"/>
+                <w:sz w:val="32"/>
+                <w:szCs w:val="40"/>
+              </w:rPr>
+              <w:t>.</w:t>
+            </w:r>
+            <w:r>
+              <w:rPr>
+                <w:rFonts w:cs="BRH Malayalam Extra"/>
+                <w:color w:val="000000"/>
+                <w:szCs w:val="40"/>
+              </w:rPr>
+              <w:t>11</w:t>
+            </w:r>
+            <w:r>
+              <w:rPr>
+                <w:rFonts w:ascii="BRH Malayalam Extra" w:hAnsi="BRH Malayalam Extra" w:cs="BRH Malayalam Extra"/>
+                <w:color w:val="000000"/>
+                <w:sz w:val="32"/>
+                <w:szCs w:val="40"/>
+              </w:rPr>
+              <w:t>.</w:t>
+            </w:r>
+            <w:r>
+              <w:rPr>
+                <w:rFonts w:cs="BRH Malayalam Extra"/>
+                <w:color w:val="000000"/>
+                <w:szCs w:val="40"/>
+              </w:rPr>
+              <w:t>3</w:t>
+            </w:r>
+            <w:r>
+              <w:rPr>
+                <w:rFonts w:ascii="BRH Malayalam Extra" w:hAnsi="BRH Malayalam Extra" w:cs="BRH Malayalam Extra"/>
+                <w:color w:val="000000"/>
+                <w:sz w:val="32"/>
+                <w:szCs w:val="40"/>
+              </w:rPr>
+              <w:t>(</w:t>
+            </w:r>
+            <w:r>
+              <w:rPr>
+                <w:rFonts w:cs="BRH Malayalam Extra"/>
+                <w:color w:val="000000"/>
+                <w:szCs w:val="40"/>
+              </w:rPr>
+              <w:t>39</w:t>
+            </w:r>
+            <w:r>
+              <w:rPr>
+                <w:rFonts w:ascii="BRH Malayalam Extra" w:hAnsi="BRH Malayalam Extra" w:cs="BRH Malayalam Extra"/>
+                <w:color w:val="000000"/>
+                <w:sz w:val="32"/>
+                <w:szCs w:val="40"/>
+              </w:rPr>
+              <w:t>)</w:t>
+            </w:r>
+            <w:proofErr w:type="gramStart"/>
+            <w:r>
+              <w:rPr>
+                <w:rFonts w:ascii="BRH Malayalam Extra" w:hAnsi="BRH Malayalam Extra" w:cs="BRH Malayalam Extra"/>
+                <w:color w:val="000000"/>
+                <w:sz w:val="32"/>
+                <w:szCs w:val="40"/>
+              </w:rPr>
+              <w:t>-  s</w:t>
+            </w:r>
+            <w:proofErr w:type="gramEnd"/>
+            <w:r>
+              <w:rPr>
+                <w:rFonts w:ascii="BRH Malayalam Extra" w:hAnsi="BRH Malayalam Extra" w:cs="BRH Malayalam Extra"/>
+                <w:color w:val="000000"/>
+                <w:sz w:val="28"/>
+                <w:szCs w:val="40"/>
+              </w:rPr>
+              <w:t>–</w:t>
+            </w:r>
+            <w:r>
+              <w:rPr>
+                <w:rFonts w:ascii="BRH Malayalam Extra" w:hAnsi="BRH Malayalam Extra" w:cs="BRH Malayalam Extra"/>
+                <w:color w:val="000000"/>
+                <w:sz w:val="32"/>
+                <w:szCs w:val="40"/>
+              </w:rPr>
+              <w:t>Ø</w:t>
+            </w:r>
+            <w:r>
+              <w:rPr>
+                <w:rFonts w:ascii="BRH Malayalam Extra" w:hAnsi="BRH Malayalam Extra" w:cs="BRH Malayalam Extra"/>
+                <w:color w:val="000000"/>
+                <w:sz w:val="28"/>
+                <w:szCs w:val="40"/>
+              </w:rPr>
+              <w:t>–</w:t>
+            </w:r>
+            <w:r>
+              <w:rPr>
+                <w:rFonts w:ascii="BRH Malayalam Extra" w:hAnsi="BRH Malayalam Extra" w:cs="BRH Malayalam Extra"/>
+                <w:color w:val="000000"/>
+                <w:sz w:val="32"/>
+                <w:szCs w:val="40"/>
+              </w:rPr>
+              <w:t xml:space="preserve">dj—Çy | </w:t>
+            </w:r>
+          </w:p>
+          <w:p>
+            <w:pPr>
+              <w:widowControl w:val="0"/>
+              <w:autoSpaceDE w:val="0"/>
+              <w:autoSpaceDN w:val="0"/>
+              <w:adjustRightInd w:val="0"/>
+              <w:spacing w:before="0" w:line="240" w:lineRule="auto"/>
+              <w:rPr>
+                <w:rFonts w:cs="BRH Malayalam Extra"/>
+                <w:color w:val="000000"/>
+                <w:szCs w:val="40"/>
+              </w:rPr>
+            </w:pPr>
+            <w:r>
+              <w:rPr>
+                <w:rFonts w:ascii="BRH Malayalam Extra" w:hAnsi="BRH Malayalam Extra" w:cs="BRH Malayalam Extra"/>
+                <w:color w:val="000000"/>
+                <w:sz w:val="32"/>
+                <w:szCs w:val="40"/>
+              </w:rPr>
+              <w:t>s</w:t>
+            </w:r>
+            <w:r>
+              <w:rPr>
+                <w:rFonts w:ascii="BRH Malayalam Extra" w:hAnsi="BRH Malayalam Extra" w:cs="BRH Malayalam Extra"/>
+                <w:color w:val="000000"/>
+                <w:sz w:val="28"/>
+                <w:szCs w:val="40"/>
+              </w:rPr>
+              <w:t>–</w:t>
+            </w:r>
+            <w:r>
+              <w:rPr>
+                <w:rFonts w:ascii="BRH Malayalam Extra" w:hAnsi="BRH Malayalam Extra" w:cs="BRH Malayalam Extra"/>
+                <w:color w:val="000000"/>
+                <w:sz w:val="32"/>
+                <w:szCs w:val="40"/>
+              </w:rPr>
+              <w:t>Ø</w:t>
+            </w:r>
+            <w:r>
+              <w:rPr>
+                <w:rFonts w:ascii="BRH Malayalam Extra" w:hAnsi="BRH Malayalam Extra" w:cs="BRH Malayalam Extra"/>
+                <w:color w:val="000000"/>
+                <w:sz w:val="28"/>
+                <w:szCs w:val="40"/>
+              </w:rPr>
+              <w:t>–</w:t>
+            </w:r>
+            <w:r>
+              <w:rPr>
+                <w:rFonts w:ascii="BRH Malayalam Extra" w:hAnsi="BRH Malayalam Extra" w:cs="BRH Malayalam Extra"/>
+                <w:color w:val="000000"/>
+                <w:sz w:val="32"/>
+                <w:szCs w:val="40"/>
+              </w:rPr>
+              <w:t>dj</w:t>
+            </w:r>
+            <w:r>
+              <w:rPr>
+                <w:rFonts w:ascii="BRH Malayalam Extra" w:hAnsi="BRH Malayalam Extra" w:cs="BRH Malayalam Extra"/>
+                <w:color w:val="000000"/>
+                <w:sz w:val="28"/>
+                <w:szCs w:val="40"/>
+              </w:rPr>
+              <w:t>–</w:t>
+            </w:r>
+            <w:r>
+              <w:rPr>
+                <w:rFonts w:ascii="BRH Malayalam Extra" w:hAnsi="BRH Malayalam Extra" w:cs="BRH Malayalam Extra"/>
+                <w:color w:val="000000"/>
+                <w:sz w:val="32"/>
+                <w:szCs w:val="40"/>
+                <w:highlight w:val="green"/>
+              </w:rPr>
+              <w:t>Çz</w:t>
+            </w:r>
+            <w:r>
+              <w:rPr>
+                <w:rFonts w:ascii="BRH Malayalam Extra" w:hAnsi="BRH Malayalam Extra" w:cs="BRH Malayalam Extra"/>
+                <w:color w:val="000000"/>
+                <w:sz w:val="32"/>
+                <w:szCs w:val="40"/>
+              </w:rPr>
+              <w:t>Zy— sI - R</w:t>
+            </w:r>
+            <w:r>
+              <w:rPr>
+                <w:rFonts w:ascii="BRH Malayalam Extra" w:hAnsi="BRH Malayalam Extra" w:cs="BRH Malayalam Extra"/>
+                <w:color w:val="000000"/>
+                <w:sz w:val="28"/>
+                <w:szCs w:val="40"/>
+              </w:rPr>
+              <w:t>–</w:t>
+            </w:r>
+            <w:r>
+              <w:rPr>
+                <w:rFonts w:ascii="BRH Malayalam Extra" w:hAnsi="BRH Malayalam Extra" w:cs="BRH Malayalam Extra"/>
+                <w:color w:val="000000"/>
+                <w:sz w:val="32"/>
+                <w:szCs w:val="40"/>
+              </w:rPr>
+              <w:t>dj—Çy |</w:t>
+            </w:r>
+          </w:p>
+        </w:tc>
+      </w:tr>
+      <w:tr>
+        <w:trPr>
+          <w:trHeight w:val="1132"/>
+        </w:trPr>
+        <w:tc>
+          <w:tcPr>
+            <w:tcW w:w="7166" w:type="dxa"/>
+            <w:tcBorders>
+              <w:top w:val="single" w:sz="4" w:space="0" w:color="000000"/>
+              <w:left w:val="single" w:sz="4" w:space="0" w:color="000000"/>
+              <w:bottom w:val="single" w:sz="4" w:space="0" w:color="000000"/>
+              <w:right w:val="single" w:sz="4" w:space="0" w:color="000000"/>
+            </w:tcBorders>
+          </w:tcPr>
+          <w:p>
+            <w:pPr>
+              <w:widowControl w:val="0"/>
+              <w:autoSpaceDE w:val="0"/>
+              <w:autoSpaceDN w:val="0"/>
+              <w:adjustRightInd w:val="0"/>
+              <w:spacing w:before="0" w:line="240" w:lineRule="auto"/>
+              <w:rPr>
+                <w:rFonts w:ascii="BRH Malayalam Extra" w:hAnsi="BRH Malayalam Extra" w:cs="BRH Malayalam Extra"/>
+                <w:color w:val="000000"/>
+                <w:sz w:val="32"/>
+                <w:szCs w:val="40"/>
+              </w:rPr>
+            </w:pPr>
+            <w:r>
+              <w:rPr>
+                <w:rFonts w:cs="BRH Malayalam Extra"/>
+                <w:color w:val="000000"/>
+                <w:szCs w:val="40"/>
+              </w:rPr>
               <w:lastRenderedPageBreak/>
               <w:t>45</w:t>
             </w:r>
@@ -33864,6 +33912,7 @@
                 <w:color w:val="000000"/>
                 <w:sz w:val="32"/>
                 <w:szCs w:val="40"/>
+                <w:lang w:val="it-IT"/>
               </w:rPr>
             </w:pPr>
             <w:r>
@@ -33871,6 +33920,7 @@
                 <w:rFonts w:cs="BRH Malayalam Extra"/>
                 <w:color w:val="000000"/>
                 <w:szCs w:val="40"/>
+                <w:lang w:val="it-IT"/>
               </w:rPr>
               <w:t>12</w:t>
             </w:r>
@@ -33880,6 +33930,7 @@
                 <w:color w:val="000000"/>
                 <w:sz w:val="32"/>
                 <w:szCs w:val="40"/>
+                <w:lang w:val="it-IT"/>
               </w:rPr>
               <w:t>)</w:t>
             </w:r>
@@ -33889,6 +33940,7 @@
                 <w:color w:val="000000"/>
                 <w:sz w:val="32"/>
                 <w:szCs w:val="40"/>
+                <w:lang w:val="it-IT"/>
               </w:rPr>
               <w:tab/>
             </w:r>
@@ -33897,6 +33949,7 @@
                 <w:rFonts w:cs="BRH Malayalam Extra"/>
                 <w:color w:val="000000"/>
                 <w:szCs w:val="40"/>
+                <w:lang w:val="it-IT"/>
               </w:rPr>
               <w:t>2</w:t>
             </w:r>
@@ -33906,6 +33959,7 @@
                 <w:color w:val="000000"/>
                 <w:sz w:val="32"/>
                 <w:szCs w:val="40"/>
+                <w:lang w:val="it-IT"/>
               </w:rPr>
               <w:t>.</w:t>
             </w:r>
@@ -33914,6 +33968,7 @@
                 <w:rFonts w:cs="BRH Malayalam Extra"/>
                 <w:color w:val="000000"/>
                 <w:szCs w:val="40"/>
+                <w:lang w:val="it-IT"/>
               </w:rPr>
               <w:t>1</w:t>
             </w:r>
@@ -33923,6 +33978,7 @@
                 <w:color w:val="000000"/>
                 <w:sz w:val="32"/>
                 <w:szCs w:val="40"/>
+                <w:lang w:val="it-IT"/>
               </w:rPr>
               <w:t>.</w:t>
             </w:r>
@@ -33931,6 +33987,7 @@
                 <w:rFonts w:cs="BRH Malayalam Extra"/>
                 <w:color w:val="000000"/>
                 <w:szCs w:val="40"/>
+                <w:lang w:val="it-IT"/>
               </w:rPr>
               <w:t>11</w:t>
             </w:r>
@@ -33940,6 +33997,7 @@
                 <w:color w:val="000000"/>
                 <w:sz w:val="32"/>
                 <w:szCs w:val="40"/>
+                <w:lang w:val="it-IT"/>
               </w:rPr>
               <w:t>.</w:t>
             </w:r>
@@ -33948,6 +34006,7 @@
                 <w:rFonts w:cs="BRH Malayalam Extra"/>
                 <w:color w:val="000000"/>
                 <w:szCs w:val="40"/>
+                <w:lang w:val="it-IT"/>
               </w:rPr>
               <w:t>6</w:t>
             </w:r>
@@ -33957,6 +34016,7 @@
                 <w:color w:val="000000"/>
                 <w:sz w:val="32"/>
                 <w:szCs w:val="40"/>
+                <w:lang w:val="it-IT"/>
               </w:rPr>
               <w:t>(</w:t>
             </w:r>
@@ -33965,6 +34025,7 @@
                 <w:rFonts w:cs="BRH Malayalam Extra"/>
                 <w:color w:val="000000"/>
                 <w:szCs w:val="40"/>
+                <w:lang w:val="it-IT"/>
               </w:rPr>
               <w:t>11</w:t>
             </w:r>
@@ -33974,35 +34035,27 @@
                 <w:color w:val="000000"/>
                 <w:sz w:val="32"/>
                 <w:szCs w:val="40"/>
-              </w:rPr>
-              <w:t>)</w:t>
-            </w:r>
-            <w:proofErr w:type="gramStart"/>
-            <w:r>
-              <w:rPr>
-                <w:rFonts w:ascii="BRH Malayalam Extra" w:hAnsi="BRH Malayalam Extra" w:cs="BRH Malayalam Extra"/>
-                <w:color w:val="000000"/>
-                <w:sz w:val="32"/>
-                <w:szCs w:val="40"/>
-              </w:rPr>
-              <w:t>-  A</w:t>
-            </w:r>
-            <w:proofErr w:type="gramEnd"/>
-            <w:r>
-              <w:rPr>
-                <w:rFonts w:ascii="BRH Malayalam Extra" w:hAnsi="BRH Malayalam Extra" w:cs="BRH Malayalam Extra"/>
-                <w:color w:val="000000"/>
-                <w:sz w:val="28"/>
-                <w:szCs w:val="40"/>
-              </w:rPr>
-              <w:t>–</w:t>
-            </w:r>
-            <w:r>
-              <w:rPr>
-                <w:rFonts w:ascii="BRH Malayalam Extra" w:hAnsi="BRH Malayalam Extra" w:cs="BRH Malayalam Extra"/>
-                <w:color w:val="000000"/>
-                <w:sz w:val="32"/>
-                <w:szCs w:val="40"/>
+                <w:lang w:val="it-IT"/>
+              </w:rPr>
+              <w:t>)-  A</w:t>
+            </w:r>
+            <w:r>
+              <w:rPr>
+                <w:rFonts w:ascii="BRH Malayalam Extra" w:hAnsi="BRH Malayalam Extra" w:cs="BRH Malayalam Extra"/>
+                <w:color w:val="000000"/>
+                <w:sz w:val="28"/>
+                <w:szCs w:val="40"/>
+                <w:lang w:val="it-IT"/>
+              </w:rPr>
+              <w:t>–</w:t>
+            </w:r>
+            <w:r>
+              <w:rPr>
+                <w:rFonts w:ascii="BRH Malayalam Extra" w:hAnsi="BRH Malayalam Extra" w:cs="BRH Malayalam Extra"/>
+                <w:color w:val="000000"/>
+                <w:sz w:val="32"/>
+                <w:szCs w:val="40"/>
+                <w:lang w:val="it-IT"/>
               </w:rPr>
               <w:t>dx</w:t>
             </w:r>
@@ -34012,15 +34065,17 @@
                 <w:color w:val="000000"/>
                 <w:sz w:val="28"/>
                 <w:szCs w:val="40"/>
-              </w:rPr>
-              <w:t>–</w:t>
-            </w:r>
-            <w:r>
-              <w:rPr>
-                <w:rFonts w:ascii="BRH Malayalam Extra" w:hAnsi="BRH Malayalam Extra" w:cs="BRH Malayalam Extra"/>
-                <w:color w:val="000000"/>
-                <w:sz w:val="32"/>
-                <w:szCs w:val="40"/>
+                <w:lang w:val="it-IT"/>
+              </w:rPr>
+              <w:t>–</w:t>
+            </w:r>
+            <w:r>
+              <w:rPr>
+                <w:rFonts w:ascii="BRH Malayalam Extra" w:hAnsi="BRH Malayalam Extra" w:cs="BRH Malayalam Extra"/>
+                <w:color w:val="000000"/>
+                <w:sz w:val="32"/>
+                <w:szCs w:val="40"/>
+                <w:lang w:val="it-IT"/>
               </w:rPr>
               <w:t>Mx</w:t>
             </w:r>
@@ -34030,15 +34085,17 @@
                 <w:color w:val="000000"/>
                 <w:sz w:val="28"/>
                 <w:szCs w:val="40"/>
-              </w:rPr>
-              <w:t>–</w:t>
-            </w:r>
-            <w:r>
-              <w:rPr>
-                <w:rFonts w:ascii="BRH Malayalam Extra" w:hAnsi="BRH Malayalam Extra" w:cs="BRH Malayalam Extra"/>
-                <w:color w:val="000000"/>
-                <w:sz w:val="32"/>
-                <w:szCs w:val="40"/>
+                <w:lang w:val="it-IT"/>
+              </w:rPr>
+              <w:t>–</w:t>
+            </w:r>
+            <w:r>
+              <w:rPr>
+                <w:rFonts w:ascii="BRH Malayalam Extra" w:hAnsi="BRH Malayalam Extra" w:cs="BRH Malayalam Extra"/>
+                <w:color w:val="000000"/>
+                <w:sz w:val="32"/>
+                <w:szCs w:val="40"/>
+                <w:lang w:val="it-IT"/>
               </w:rPr>
               <w:t xml:space="preserve">¥sëû | </w:t>
             </w:r>
@@ -34054,6 +34111,7 @@
                 <w:rFonts w:cs="BRH Malayalam Extra"/>
                 <w:color w:val="000000"/>
                 <w:szCs w:val="40"/>
+                <w:lang w:val="it-IT"/>
               </w:rPr>
             </w:pPr>
             <w:r>
@@ -34062,6 +34120,7 @@
                 <w:color w:val="000000"/>
                 <w:sz w:val="32"/>
                 <w:szCs w:val="40"/>
+                <w:lang w:val="it-IT"/>
               </w:rPr>
               <w:t>A</w:t>
             </w:r>
@@ -34071,15 +34130,17 @@
                 <w:color w:val="000000"/>
                 <w:sz w:val="28"/>
                 <w:szCs w:val="40"/>
-              </w:rPr>
-              <w:t>–</w:t>
-            </w:r>
-            <w:r>
-              <w:rPr>
-                <w:rFonts w:ascii="BRH Malayalam Extra" w:hAnsi="BRH Malayalam Extra" w:cs="BRH Malayalam Extra"/>
-                <w:color w:val="000000"/>
-                <w:sz w:val="32"/>
-                <w:szCs w:val="40"/>
+                <w:lang w:val="it-IT"/>
+              </w:rPr>
+              <w:t>–</w:t>
+            </w:r>
+            <w:r>
+              <w:rPr>
+                <w:rFonts w:ascii="BRH Malayalam Extra" w:hAnsi="BRH Malayalam Extra" w:cs="BRH Malayalam Extra"/>
+                <w:color w:val="000000"/>
+                <w:sz w:val="32"/>
+                <w:szCs w:val="40"/>
+                <w:lang w:val="it-IT"/>
               </w:rPr>
               <w:t>dx</w:t>
             </w:r>
@@ -34089,15 +34150,17 @@
                 <w:color w:val="000000"/>
                 <w:sz w:val="28"/>
                 <w:szCs w:val="40"/>
-              </w:rPr>
-              <w:t>–</w:t>
-            </w:r>
-            <w:r>
-              <w:rPr>
-                <w:rFonts w:ascii="BRH Malayalam Extra" w:hAnsi="BRH Malayalam Extra" w:cs="BRH Malayalam Extra"/>
-                <w:color w:val="000000"/>
-                <w:sz w:val="32"/>
-                <w:szCs w:val="40"/>
+                <w:lang w:val="it-IT"/>
+              </w:rPr>
+              <w:t>–</w:t>
+            </w:r>
+            <w:r>
+              <w:rPr>
+                <w:rFonts w:ascii="BRH Malayalam Extra" w:hAnsi="BRH Malayalam Extra" w:cs="BRH Malayalam Extra"/>
+                <w:color w:val="000000"/>
+                <w:sz w:val="32"/>
+                <w:szCs w:val="40"/>
+                <w:lang w:val="it-IT"/>
               </w:rPr>
               <w:t>Mx</w:t>
             </w:r>
@@ -34108,6 +34171,7 @@
                 <w:sz w:val="28"/>
                 <w:szCs w:val="40"/>
                 <w:highlight w:val="yellow"/>
+                <w:lang w:val="it-IT"/>
               </w:rPr>
               <w:t>–</w:t>
             </w:r>
@@ -34118,6 +34182,7 @@
                 <w:sz w:val="32"/>
                 <w:szCs w:val="40"/>
                 <w:highlight w:val="yellow"/>
+                <w:lang w:val="it-IT"/>
               </w:rPr>
               <w:t>¤¤sëûZõ</w:t>
             </w:r>
@@ -34127,6 +34192,7 @@
                 <w:color w:val="000000"/>
                 <w:sz w:val="32"/>
                 <w:szCs w:val="40"/>
+                <w:lang w:val="it-IT"/>
               </w:rPr>
               <w:t xml:space="preserve">—dxMxJ - ¥Zû | </w:t>
             </w:r>
@@ -34154,6 +34220,7 @@
                 <w:color w:val="000000"/>
                 <w:sz w:val="32"/>
                 <w:szCs w:val="40"/>
+                <w:lang w:val="it-IT"/>
               </w:rPr>
             </w:pPr>
             <w:r>
@@ -34161,6 +34228,7 @@
                 <w:rFonts w:cs="BRH Malayalam Extra"/>
                 <w:color w:val="000000"/>
                 <w:szCs w:val="40"/>
+                <w:lang w:val="it-IT"/>
               </w:rPr>
               <w:t>12</w:t>
             </w:r>
@@ -34170,6 +34238,7 @@
                 <w:color w:val="000000"/>
                 <w:sz w:val="32"/>
                 <w:szCs w:val="40"/>
+                <w:lang w:val="it-IT"/>
               </w:rPr>
               <w:t>)</w:t>
             </w:r>
@@ -34179,6 +34248,7 @@
                 <w:color w:val="000000"/>
                 <w:sz w:val="32"/>
                 <w:szCs w:val="40"/>
+                <w:lang w:val="it-IT"/>
               </w:rPr>
               <w:tab/>
             </w:r>
@@ -34187,6 +34257,7 @@
                 <w:rFonts w:cs="BRH Malayalam Extra"/>
                 <w:color w:val="000000"/>
                 <w:szCs w:val="40"/>
+                <w:lang w:val="it-IT"/>
               </w:rPr>
               <w:t>2</w:t>
             </w:r>
@@ -34196,6 +34267,7 @@
                 <w:color w:val="000000"/>
                 <w:sz w:val="32"/>
                 <w:szCs w:val="40"/>
+                <w:lang w:val="it-IT"/>
               </w:rPr>
               <w:t>.</w:t>
             </w:r>
@@ -34204,6 +34276,7 @@
                 <w:rFonts w:cs="BRH Malayalam Extra"/>
                 <w:color w:val="000000"/>
                 <w:szCs w:val="40"/>
+                <w:lang w:val="it-IT"/>
               </w:rPr>
               <w:t>1</w:t>
             </w:r>
@@ -34213,6 +34286,7 @@
                 <w:color w:val="000000"/>
                 <w:sz w:val="32"/>
                 <w:szCs w:val="40"/>
+                <w:lang w:val="it-IT"/>
               </w:rPr>
               <w:t>.</w:t>
             </w:r>
@@ -34221,6 +34295,7 @@
                 <w:rFonts w:cs="BRH Malayalam Extra"/>
                 <w:color w:val="000000"/>
                 <w:szCs w:val="40"/>
+                <w:lang w:val="it-IT"/>
               </w:rPr>
               <w:t>11</w:t>
             </w:r>
@@ -34230,6 +34305,7 @@
                 <w:color w:val="000000"/>
                 <w:sz w:val="32"/>
                 <w:szCs w:val="40"/>
+                <w:lang w:val="it-IT"/>
               </w:rPr>
               <w:t>.</w:t>
             </w:r>
@@ -34238,6 +34314,7 @@
                 <w:rFonts w:cs="BRH Malayalam Extra"/>
                 <w:color w:val="000000"/>
                 <w:szCs w:val="40"/>
+                <w:lang w:val="it-IT"/>
               </w:rPr>
               <w:t>6</w:t>
             </w:r>
@@ -34247,6 +34324,7 @@
                 <w:color w:val="000000"/>
                 <w:sz w:val="32"/>
                 <w:szCs w:val="40"/>
+                <w:lang w:val="it-IT"/>
               </w:rPr>
               <w:t>(</w:t>
             </w:r>
@@ -34255,6 +34333,7 @@
                 <w:rFonts w:cs="BRH Malayalam Extra"/>
                 <w:color w:val="000000"/>
                 <w:szCs w:val="40"/>
+                <w:lang w:val="it-IT"/>
               </w:rPr>
               <w:t>11</w:t>
             </w:r>
@@ -34264,35 +34343,27 @@
                 <w:color w:val="000000"/>
                 <w:sz w:val="32"/>
                 <w:szCs w:val="40"/>
-              </w:rPr>
-              <w:t>)</w:t>
-            </w:r>
-            <w:proofErr w:type="gramStart"/>
-            <w:r>
-              <w:rPr>
-                <w:rFonts w:ascii="BRH Malayalam Extra" w:hAnsi="BRH Malayalam Extra" w:cs="BRH Malayalam Extra"/>
-                <w:color w:val="000000"/>
-                <w:sz w:val="32"/>
-                <w:szCs w:val="40"/>
-              </w:rPr>
-              <w:t>-  A</w:t>
-            </w:r>
-            <w:proofErr w:type="gramEnd"/>
-            <w:r>
-              <w:rPr>
-                <w:rFonts w:ascii="BRH Malayalam Extra" w:hAnsi="BRH Malayalam Extra" w:cs="BRH Malayalam Extra"/>
-                <w:color w:val="000000"/>
-                <w:sz w:val="28"/>
-                <w:szCs w:val="40"/>
-              </w:rPr>
-              <w:t>–</w:t>
-            </w:r>
-            <w:r>
-              <w:rPr>
-                <w:rFonts w:ascii="BRH Malayalam Extra" w:hAnsi="BRH Malayalam Extra" w:cs="BRH Malayalam Extra"/>
-                <w:color w:val="000000"/>
-                <w:sz w:val="32"/>
-                <w:szCs w:val="40"/>
+                <w:lang w:val="it-IT"/>
+              </w:rPr>
+              <w:t>)-  A</w:t>
+            </w:r>
+            <w:r>
+              <w:rPr>
+                <w:rFonts w:ascii="BRH Malayalam Extra" w:hAnsi="BRH Malayalam Extra" w:cs="BRH Malayalam Extra"/>
+                <w:color w:val="000000"/>
+                <w:sz w:val="28"/>
+                <w:szCs w:val="40"/>
+                <w:lang w:val="it-IT"/>
+              </w:rPr>
+              <w:t>–</w:t>
+            </w:r>
+            <w:r>
+              <w:rPr>
+                <w:rFonts w:ascii="BRH Malayalam Extra" w:hAnsi="BRH Malayalam Extra" w:cs="BRH Malayalam Extra"/>
+                <w:color w:val="000000"/>
+                <w:sz w:val="32"/>
+                <w:szCs w:val="40"/>
+                <w:lang w:val="it-IT"/>
               </w:rPr>
               <w:t>dx</w:t>
             </w:r>
@@ -34302,15 +34373,17 @@
                 <w:color w:val="000000"/>
                 <w:sz w:val="28"/>
                 <w:szCs w:val="40"/>
-              </w:rPr>
-              <w:t>–</w:t>
-            </w:r>
-            <w:r>
-              <w:rPr>
-                <w:rFonts w:ascii="BRH Malayalam Extra" w:hAnsi="BRH Malayalam Extra" w:cs="BRH Malayalam Extra"/>
-                <w:color w:val="000000"/>
-                <w:sz w:val="32"/>
-                <w:szCs w:val="40"/>
+                <w:lang w:val="it-IT"/>
+              </w:rPr>
+              <w:t>–</w:t>
+            </w:r>
+            <w:r>
+              <w:rPr>
+                <w:rFonts w:ascii="BRH Malayalam Extra" w:hAnsi="BRH Malayalam Extra" w:cs="BRH Malayalam Extra"/>
+                <w:color w:val="000000"/>
+                <w:sz w:val="32"/>
+                <w:szCs w:val="40"/>
+                <w:lang w:val="it-IT"/>
               </w:rPr>
               <w:t>Mx</w:t>
             </w:r>
@@ -34320,15 +34393,17 @@
                 <w:color w:val="000000"/>
                 <w:sz w:val="28"/>
                 <w:szCs w:val="40"/>
-              </w:rPr>
-              <w:t>–</w:t>
-            </w:r>
-            <w:r>
-              <w:rPr>
-                <w:rFonts w:ascii="BRH Malayalam Extra" w:hAnsi="BRH Malayalam Extra" w:cs="BRH Malayalam Extra"/>
-                <w:color w:val="000000"/>
-                <w:sz w:val="32"/>
-                <w:szCs w:val="40"/>
+                <w:lang w:val="it-IT"/>
+              </w:rPr>
+              <w:t>–</w:t>
+            </w:r>
+            <w:r>
+              <w:rPr>
+                <w:rFonts w:ascii="BRH Malayalam Extra" w:hAnsi="BRH Malayalam Extra" w:cs="BRH Malayalam Extra"/>
+                <w:color w:val="000000"/>
+                <w:sz w:val="32"/>
+                <w:szCs w:val="40"/>
+                <w:lang w:val="it-IT"/>
               </w:rPr>
               <w:t xml:space="preserve">¥sëû | </w:t>
             </w:r>
@@ -34344,6 +34419,7 @@
                 <w:rFonts w:cs="BRH Malayalam Extra"/>
                 <w:color w:val="000000"/>
                 <w:szCs w:val="40"/>
+                <w:lang w:val="it-IT"/>
               </w:rPr>
             </w:pPr>
             <w:r>
@@ -34352,6 +34428,7 @@
                 <w:color w:val="000000"/>
                 <w:sz w:val="32"/>
                 <w:szCs w:val="40"/>
+                <w:lang w:val="it-IT"/>
               </w:rPr>
               <w:t>A</w:t>
             </w:r>
@@ -34361,15 +34438,17 @@
                 <w:color w:val="000000"/>
                 <w:sz w:val="28"/>
                 <w:szCs w:val="40"/>
-              </w:rPr>
-              <w:t>–</w:t>
-            </w:r>
-            <w:r>
-              <w:rPr>
-                <w:rFonts w:ascii="BRH Malayalam Extra" w:hAnsi="BRH Malayalam Extra" w:cs="BRH Malayalam Extra"/>
-                <w:color w:val="000000"/>
-                <w:sz w:val="32"/>
-                <w:szCs w:val="40"/>
+                <w:lang w:val="it-IT"/>
+              </w:rPr>
+              <w:t>–</w:t>
+            </w:r>
+            <w:r>
+              <w:rPr>
+                <w:rFonts w:ascii="BRH Malayalam Extra" w:hAnsi="BRH Malayalam Extra" w:cs="BRH Malayalam Extra"/>
+                <w:color w:val="000000"/>
+                <w:sz w:val="32"/>
+                <w:szCs w:val="40"/>
+                <w:lang w:val="it-IT"/>
               </w:rPr>
               <w:t>dx</w:t>
             </w:r>
@@ -34379,15 +34458,17 @@
                 <w:color w:val="000000"/>
                 <w:sz w:val="28"/>
                 <w:szCs w:val="40"/>
-              </w:rPr>
-              <w:t>–</w:t>
-            </w:r>
-            <w:r>
-              <w:rPr>
-                <w:rFonts w:ascii="BRH Malayalam Extra" w:hAnsi="BRH Malayalam Extra" w:cs="BRH Malayalam Extra"/>
-                <w:color w:val="000000"/>
-                <w:sz w:val="32"/>
-                <w:szCs w:val="40"/>
+                <w:lang w:val="it-IT"/>
+              </w:rPr>
+              <w:t>–</w:t>
+            </w:r>
+            <w:r>
+              <w:rPr>
+                <w:rFonts w:ascii="BRH Malayalam Extra" w:hAnsi="BRH Malayalam Extra" w:cs="BRH Malayalam Extra"/>
+                <w:color w:val="000000"/>
+                <w:sz w:val="32"/>
+                <w:szCs w:val="40"/>
+                <w:lang w:val="it-IT"/>
               </w:rPr>
               <w:t>Mx</w:t>
             </w:r>
@@ -34397,6 +34478,7 @@
                 <w:color w:val="000000"/>
                 <w:sz w:val="28"/>
                 <w:szCs w:val="40"/>
+                <w:lang w:val="it-IT"/>
               </w:rPr>
               <w:t>–</w:t>
             </w:r>
@@ -34407,6 +34489,7 @@
                 <w:sz w:val="32"/>
                 <w:szCs w:val="40"/>
                 <w:highlight w:val="green"/>
+                <w:lang w:val="it-IT"/>
               </w:rPr>
               <w:t>sëû</w:t>
             </w:r>
@@ -34416,6 +34499,7 @@
                 <w:color w:val="000000"/>
                 <w:sz w:val="32"/>
                 <w:szCs w:val="40"/>
+                <w:lang w:val="it-IT"/>
               </w:rPr>
               <w:t xml:space="preserve"> </w:t>
             </w:r>
@@ -34426,6 +34510,7 @@
                 <w:sz w:val="32"/>
                 <w:szCs w:val="32"/>
                 <w:highlight w:val="green"/>
+                <w:lang w:val="it-IT"/>
               </w:rPr>
               <w:t>C</w:t>
             </w:r>
@@ -34436,6 +34521,7 @@
                 <w:color w:val="000000"/>
                 <w:sz w:val="32"/>
                 <w:szCs w:val="40"/>
+                <w:lang w:val="it-IT"/>
               </w:rPr>
               <w:t xml:space="preserve">Zõ—dxMxJ - ¥Zû | </w:t>
             </w:r>

</xml_diff>

<commit_message>
nmv 03 06 2023
</commit_message>
<xml_diff>
--- a/TS Jatai Ghanam Project/TS 2.1/TS 2.1 Ghanam Malayalam Corrections.docx
+++ b/TS Jatai Ghanam Project/TS 2.1/TS 2.1 Ghanam Malayalam Corrections.docx
@@ -42,17 +42,7 @@
           <w:szCs w:val="32"/>
           <w:u w:val="single"/>
         </w:rPr>
-        <w:t xml:space="preserve"> </w:t>
-      </w:r>
-      <w:r>
-        <w:rPr>
-          <w:b/>
-          <w:bCs/>
-          <w:sz w:val="32"/>
-          <w:szCs w:val="32"/>
-          <w:u w:val="single"/>
-        </w:rPr>
-        <w:t xml:space="preserve">– TS </w:t>
+        <w:t xml:space="preserve"> – TS </w:t>
       </w:r>
       <w:r>
         <w:rPr>
@@ -92,7 +82,7 @@
           <w:szCs w:val="32"/>
           <w:u w:val="single"/>
         </w:rPr>
-        <w:t xml:space="preserve"> Corrections –</w:t>
+        <w:t xml:space="preserve"> Corrections – Observed till </w:t>
       </w:r>
       <w:r>
         <w:rPr>
@@ -102,7 +92,18 @@
           <w:szCs w:val="32"/>
           <w:u w:val="single"/>
         </w:rPr>
-        <w:t xml:space="preserve"> </w:t>
+        <w:t>31</w:t>
+      </w:r>
+      <w:r>
+        <w:rPr>
+          <w:b/>
+          <w:bCs/>
+          <w:sz w:val="32"/>
+          <w:szCs w:val="32"/>
+          <w:u w:val="single"/>
+          <w:vertAlign w:val="superscript"/>
+        </w:rPr>
+        <w:t>st</w:t>
       </w:r>
       <w:r>
         <w:rPr>
@@ -112,42 +113,7 @@
           <w:szCs w:val="32"/>
           <w:u w:val="single"/>
         </w:rPr>
-        <w:t xml:space="preserve">Observed till </w:t>
-      </w:r>
-      <w:r>
-        <w:rPr>
-          <w:b/>
-          <w:bCs/>
-          <w:color w:val="FF0000"/>
-          <w:sz w:val="32"/>
-          <w:szCs w:val="32"/>
-          <w:highlight w:val="yellow"/>
-          <w:u w:val="single"/>
-        </w:rPr>
-        <w:t>xxxxx</w:t>
-      </w:r>
-      <w:r>
-        <w:rPr>
-          <w:b/>
-          <w:bCs/>
-          <w:color w:val="FF0000"/>
-          <w:sz w:val="32"/>
-          <w:szCs w:val="32"/>
-          <w:u w:val="single"/>
-        </w:rPr>
-        <w:t xml:space="preserve"> </w:t>
-      </w:r>
-      <w:r>
-        <w:rPr>
-          <w:b/>
-          <w:bCs/>
-          <w:color w:val="FF0000"/>
-          <w:sz w:val="32"/>
-          <w:szCs w:val="32"/>
-          <w:highlight w:val="yellow"/>
-          <w:u w:val="single"/>
-        </w:rPr>
-        <w:t>2022</w:t>
+        <w:t xml:space="preserve"> May 2023</w:t>
       </w:r>
     </w:p>
     <w:p>

</xml_diff>